<commit_message>
Session 25 Trigger Colliders and Perlin Noise
</commit_message>
<xml_diff>
--- a/Session25Examples/Session 25.docx
+++ b/Session25Examples/Session 25.docx
@@ -439,7 +439,13 @@
     </w:p>
     <w:p>
       <w:r>
-        <w:t>Prompt: Create a basic forest that has trees in certain areas and has a basic cubic terrain with varying heights.</w:t>
+        <w:t>Prompt: Create a basic forest that has trees in certain areas and has a basic cubic terrain with varying heights</w:t>
+      </w:r>
+      <w:r>
+        <w:t xml:space="preserve"> using Perlin noise</w:t>
+      </w:r>
+      <w:r>
+        <w:t>.</w:t>
       </w:r>
     </w:p>
     <w:p>
@@ -617,7 +623,13 @@
     </w:p>
     <w:p>
       <w:r>
-        <w:t xml:space="preserve">PerlinNoise = Random.Range(0,5) </w:t>
+        <w:t xml:space="preserve">PerlinNoise </w:t>
+      </w:r>
+      <w:r>
+        <w:t>*</w:t>
+      </w:r>
+      <w:r>
+        <w:t xml:space="preserve">= Random.Range(0,5) </w:t>
       </w:r>
     </w:p>
     <w:p/>
@@ -827,7 +839,7 @@
               <w:t>5:</w:t>
             </w:r>
             <w:r>
-              <w:t>00</w:t>
+              <w:t>22</w:t>
             </w:r>
             <w:r>
               <w:t xml:space="preserve">PM – </w:t>

</xml_diff>